<commit_message>
Add case retrieval functionality and update case status enumeration
</commit_message>
<xml_diff>
--- a/src/api/reports/templates/ke_hoach_dieu_tra.docx
+++ b/src/api/reports/templates/ke_hoach_dieu_tra.docx
@@ -8,18 +8,18 @@
           <w:rFonts w:hint="default"/>
         </w:rPr>
       </w:pPr>
+    </w:p>
+    <w:p>
+      <w:pPr>
+        <w:rPr>
+          <w:rFonts w:hint="default"/>
+        </w:rPr>
+      </w:pPr>
       <w:r>
         <w:rPr>
           <w:rFonts w:hint="default"/>
         </w:rPr>
-        <w:t xml:space="preserve">Họ tên: </w:t>
-      </w:r>
-      <w:r>
-        <w:rPr>
-          <w:rStyle w:val="5"/>
-          <w:rFonts w:hint="default"/>
-        </w:rPr>
-        <w:t>[[name]]</w:t>
+        <w:t>Các công việc thực hiện:</w:t>
       </w:r>
     </w:p>
     <w:p>
@@ -32,21 +32,50 @@
         <w:rPr>
           <w:rFonts w:hint="default"/>
         </w:rPr>
-        <w:t>Ngày sinh: [[dob]]</w:t>
+        <w:t>{#tasks}</w:t>
       </w:r>
     </w:p>
     <w:p>
       <w:pPr>
         <w:rPr>
           <w:rFonts w:hint="default"/>
+          <w:lang w:val="vi-VN"/>
         </w:rPr>
       </w:pPr>
       <w:r>
         <w:rPr>
           <w:rFonts w:hint="default"/>
         </w:rPr>
-        <w:t>Địa chỉ: [[address]]</w:t>
+        <w:t xml:space="preserve">- </w:t>
       </w:r>
+      <w:r>
+        <w:rPr>
+          <w:rFonts w:hint="default"/>
+          <w:lang w:val="vi-VN"/>
+        </w:rPr>
+        <w:t>{.}</w:t>
+      </w:r>
+    </w:p>
+    <w:p>
+      <w:pPr>
+        <w:rPr>
+          <w:rFonts w:hint="default"/>
+        </w:rPr>
+      </w:pPr>
+      <w:r>
+        <w:rPr>
+          <w:rFonts w:hint="default"/>
+        </w:rPr>
+        <w:t>{/tasks}</w:t>
+      </w:r>
+    </w:p>
+    <w:p>
+      <w:pPr>
+        <w:rPr>
+          <w:rFonts w:hint="default"/>
+          <w:lang w:val="vi-VN"/>
+        </w:rPr>
+      </w:pPr>
       <w:bookmarkStart w:id="0" w:name="_GoBack"/>
       <w:bookmarkEnd w:id="0"/>
     </w:p>
@@ -65,7 +94,7 @@
   <w:docDefaults>
     <w:rPrDefault>
       <w:rPr>
-        <w:rFonts w:asciiTheme="minorHAnsi" w:hAnsiTheme="minorHAnsi" w:eastAsiaTheme="minorEastAsia" w:cstheme="minorBidi"/>
+        <w:rFonts w:ascii="Times New Roman" w:hAnsi="Times New Roman" w:eastAsia="SimSun" w:cs="Times New Roman"/>
       </w:rPr>
     </w:rPrDefault>
     <w:pPrDefault/>
@@ -136,7 +165,7 @@
     <w:lsdException w:qFormat="1" w:unhideWhenUsed="0" w:uiPriority="0" w:semiHidden="0" w:name="Title"/>
     <w:lsdException w:unhideWhenUsed="0" w:uiPriority="0" w:semiHidden="0" w:name="Closing"/>
     <w:lsdException w:unhideWhenUsed="0" w:uiPriority="0" w:semiHidden="0" w:name="Signature"/>
-    <w:lsdException w:unhideWhenUsed="0" w:uiPriority="0" w:name="Default Paragraph Font"/>
+    <w:lsdException w:qFormat="1" w:unhideWhenUsed="0" w:uiPriority="0" w:name="Default Paragraph Font"/>
     <w:lsdException w:unhideWhenUsed="0" w:uiPriority="0" w:semiHidden="0" w:name="Body Text"/>
     <w:lsdException w:unhideWhenUsed="0" w:uiPriority="0" w:semiHidden="0" w:name="Body Text Indent"/>
     <w:lsdException w:unhideWhenUsed="0" w:uiPriority="0" w:semiHidden="0" w:name="List Continue"/>
@@ -174,7 +203,7 @@
     <w:lsdException w:unhideWhenUsed="0" w:uiPriority="0" w:semiHidden="0" w:name="HTML Sample"/>
     <w:lsdException w:unhideWhenUsed="0" w:uiPriority="0" w:semiHidden="0" w:name="HTML Typewriter"/>
     <w:lsdException w:unhideWhenUsed="0" w:uiPriority="0" w:semiHidden="0" w:name="HTML Variable"/>
-    <w:lsdException w:unhideWhenUsed="0" w:uiPriority="0" w:name="Normal Table"/>
+    <w:lsdException w:qFormat="1" w:unhideWhenUsed="0" w:uiPriority="0" w:name="Normal Table"/>
     <w:lsdException w:unhideWhenUsed="0" w:uiPriority="0" w:semiHidden="0" w:name="annotation subject"/>
     <w:lsdException w:unhideWhenUsed="0" w:uiPriority="0" w:semiHidden="0" w:name="Table Simple 1"/>
     <w:lsdException w:unhideWhenUsed="0" w:uiPriority="0" w:semiHidden="0" w:name="Table Simple 2"/>
@@ -353,11 +382,13 @@
   <w:style w:type="character" w:default="1" w:styleId="3">
     <w:name w:val="Default Paragraph Font"/>
     <w:semiHidden/>
+    <w:qFormat/>
     <w:uiPriority w:val="0"/>
   </w:style>
   <w:style w:type="table" w:default="1" w:styleId="4">
     <w:name w:val="Normal Table"/>
     <w:semiHidden/>
+    <w:qFormat/>
     <w:uiPriority w:val="0"/>
     <w:tblPr>
       <w:tblCellMar>
@@ -371,6 +402,7 @@
   <w:style w:type="character" w:customStyle="1" w:styleId="5">
     <w:name w:val="Heading 1 Char"/>
     <w:link w:val="2"/>
+    <w:qFormat/>
     <w:uiPriority w:val="0"/>
     <w:rPr>
       <w:b/>

</xml_diff>